<commit_message>
finished first part of the Computer Science section
</commit_message>
<xml_diff>
--- a/Bitcoin stock-to-flow model.docx
+++ b/Bitcoin stock-to-flow model.docx
@@ -17,6 +17,37 @@
         </w:rPr>
         <w:t>Bitcoin stock-to-flow model</w:t>
       </w:r>
+      <w:r>
+        <w:rPr>
+          <w:sz w:val="48"/>
+          <w:szCs w:val="48"/>
+        </w:rPr>
+        <w:t xml:space="preserve"> </w:t>
+      </w:r>
+      <w:r>
+        <w:rPr>
+          <w:sz w:val="48"/>
+          <w:szCs w:val="48"/>
+        </w:rPr>
+        <w:t>(Why is it a bad model?)</w:t>
+      </w:r>
+    </w:p>
+    <w:p>
+      <w:pPr>
+        <w:rPr>
+          <w:sz w:val="24"/>
+          <w:szCs w:val="24"/>
+        </w:rPr>
+      </w:pPr>
+    </w:p>
+    <w:p>
+      <w:pPr>
+        <w:jc w:val="center"/>
+        <w:rPr>
+          <w:sz w:val="48"/>
+          <w:szCs w:val="48"/>
+        </w:rPr>
+      </w:pPr>
     </w:p>
     <w:p>
       <w:pPr>

</xml_diff>

<commit_message>
started the 500 words article
</commit_message>
<xml_diff>
--- a/Bitcoin stock-to-flow model.docx
+++ b/Bitcoin stock-to-flow model.docx
@@ -4,39 +4,137 @@
   <w:body>
     <w:p>
       <w:pPr>
-        <w:jc w:val="center"/>
-        <w:rPr>
-          <w:sz w:val="48"/>
-          <w:szCs w:val="48"/>
+        <w:pStyle w:val="IntenseQuote"/>
+        <w:rPr>
+          <w:color w:val="000000" w:themeColor="text1"/>
+          <w:sz w:val="36"/>
+          <w:szCs w:val="36"/>
         </w:rPr>
       </w:pPr>
       <w:r>
         <w:rPr>
-          <w:sz w:val="48"/>
-          <w:szCs w:val="48"/>
+          <w:color w:val="000000" w:themeColor="text1"/>
+          <w:sz w:val="36"/>
+          <w:szCs w:val="36"/>
         </w:rPr>
         <w:t>Bitcoin stock-to-flow model</w:t>
       </w:r>
       <w:r>
         <w:rPr>
-          <w:sz w:val="48"/>
-          <w:szCs w:val="48"/>
+          <w:color w:val="000000" w:themeColor="text1"/>
+          <w:sz w:val="36"/>
+          <w:szCs w:val="36"/>
         </w:rPr>
         <w:t xml:space="preserve"> </w:t>
       </w:r>
       <w:r>
         <w:rPr>
-          <w:sz w:val="48"/>
-          <w:szCs w:val="48"/>
+          <w:color w:val="000000" w:themeColor="text1"/>
+          <w:sz w:val="36"/>
+          <w:szCs w:val="36"/>
         </w:rPr>
         <w:t>(Why is it a bad model?)</w:t>
       </w:r>
     </w:p>
     <w:p>
       <w:pPr>
-        <w:rPr>
-          <w:sz w:val="24"/>
-          <w:szCs w:val="24"/>
+        <w:pStyle w:val="hc"/>
+        <w:shd w:val="clear" w:color="auto" w:fill="FFFFFF"/>
+        <w:spacing w:before="206" w:beforeAutospacing="0" w:after="0" w:afterAutospacing="0" w:line="480" w:lineRule="atLeast"/>
+        <w:rPr>
+          <w:rFonts w:ascii="Georgia" w:hAnsi="Georgia"/>
+          <w:color w:val="292929"/>
+          <w:spacing w:val="-1"/>
+          <w:sz w:val="32"/>
+          <w:szCs w:val="32"/>
+        </w:rPr>
+      </w:pPr>
+      <w:r>
+        <w:rPr>
+          <w:rFonts w:ascii="Georgia" w:hAnsi="Georgia"/>
+          <w:color w:val="292929"/>
+          <w:spacing w:val="-1"/>
+          <w:sz w:val="32"/>
+          <w:szCs w:val="32"/>
+        </w:rPr>
+        <w:t>Bitcoin (BTC) Stock-to-Flow model wa</w:t>
+      </w:r>
+      <w:r>
+        <w:rPr>
+          <w:rFonts w:ascii="Georgia" w:hAnsi="Georgia"/>
+          <w:color w:val="292929"/>
+          <w:spacing w:val="-1"/>
+          <w:sz w:val="32"/>
+          <w:szCs w:val="32"/>
+        </w:rPr>
+        <w:t>s published March 2019</w:t>
+      </w:r>
+    </w:p>
+    <w:p>
+      <w:pPr>
+        <w:pStyle w:val="hc"/>
+        <w:shd w:val="clear" w:color="auto" w:fill="FFFFFF"/>
+        <w:spacing w:before="480" w:beforeAutospacing="0" w:after="0" w:afterAutospacing="0" w:line="480" w:lineRule="atLeast"/>
+        <w:rPr>
+          <w:rFonts w:ascii="Georgia" w:hAnsi="Georgia"/>
+          <w:color w:val="292929"/>
+          <w:spacing w:val="-1"/>
+          <w:sz w:val="32"/>
+          <w:szCs w:val="32"/>
+        </w:rPr>
+      </w:pPr>
+      <w:r>
+        <w:rPr>
+          <w:rFonts w:ascii="Georgia" w:hAnsi="Georgia"/>
+          <w:color w:val="292929"/>
+          <w:spacing w:val="-1"/>
+          <w:sz w:val="32"/>
+          <w:szCs w:val="32"/>
+        </w:rPr>
+        <w:t xml:space="preserve">The original BTC Stock-to-Flow model is a formula based on monthly </w:t>
+      </w:r>
+      <w:r>
+        <w:rPr>
+          <w:rFonts w:ascii="Georgia" w:hAnsi="Georgia"/>
+          <w:color w:val="292929"/>
+          <w:spacing w:val="-1"/>
+          <w:sz w:val="32"/>
+          <w:szCs w:val="32"/>
+        </w:rPr>
+        <w:t>Stock-to-Flow</w:t>
+      </w:r>
+      <w:r>
+        <w:rPr>
+          <w:rFonts w:ascii="Georgia" w:hAnsi="Georgia"/>
+          <w:color w:val="292929"/>
+          <w:spacing w:val="-1"/>
+          <w:sz w:val="32"/>
+          <w:szCs w:val="32"/>
+        </w:rPr>
+        <w:t xml:space="preserve"> and price data. Since the data points are indexed in time order, it is a time series model. This model has activated quantitative analysts around the world. Many have verified the non-spurious relationship between S2F and BTC price</w:t>
+      </w:r>
+      <w:r>
+        <w:rPr>
+          <w:rFonts w:ascii="Georgia" w:hAnsi="Georgia"/>
+          <w:color w:val="292929"/>
+          <w:spacing w:val="-1"/>
+          <w:sz w:val="32"/>
+          <w:szCs w:val="32"/>
+        </w:rPr>
+        <w:t>.</w:t>
+      </w:r>
+    </w:p>
+    <w:p>
+      <w:pPr>
+        <w:pStyle w:val="hc"/>
+        <w:shd w:val="clear" w:color="auto" w:fill="FFFFFF"/>
+        <w:spacing w:before="480" w:beforeAutospacing="0" w:after="0" w:afterAutospacing="0" w:line="480" w:lineRule="atLeast"/>
+        <w:rPr>
+          <w:rFonts w:ascii="Georgia" w:hAnsi="Georgia"/>
+          <w:color w:val="292929"/>
+          <w:spacing w:val="-1"/>
+          <w:sz w:val="32"/>
+          <w:szCs w:val="32"/>
         </w:rPr>
       </w:pPr>
     </w:p>
@@ -493,6 +591,66 @@
     <w:semiHidden/>
     <w:unhideWhenUsed/>
   </w:style>
+  <w:style w:type="paragraph" w:customStyle="1" w:styleId="hc">
+    <w:name w:val="hc"/>
+    <w:basedOn w:val="Normal"/>
+    <w:rsid w:val="00EE0D7A"/>
+    <w:pPr>
+      <w:spacing w:before="100" w:beforeAutospacing="1" w:after="100" w:afterAutospacing="1" w:line="240" w:lineRule="auto"/>
+    </w:pPr>
+    <w:rPr>
+      <w:rFonts w:ascii="Times New Roman" w:eastAsia="Times New Roman" w:hAnsi="Times New Roman" w:cs="Times New Roman"/>
+      <w:sz w:val="24"/>
+      <w:szCs w:val="24"/>
+    </w:rPr>
+  </w:style>
+  <w:style w:type="character" w:styleId="Hyperlink">
+    <w:name w:val="Hyperlink"/>
+    <w:basedOn w:val="DefaultParagraphFont"/>
+    <w:uiPriority w:val="99"/>
+    <w:semiHidden/>
+    <w:unhideWhenUsed/>
+    <w:rsid w:val="00EE0D7A"/>
+    <w:rPr>
+      <w:color w:val="0000FF"/>
+      <w:u w:val="single"/>
+    </w:rPr>
+  </w:style>
+  <w:style w:type="paragraph" w:styleId="IntenseQuote">
+    <w:name w:val="Intense Quote"/>
+    <w:basedOn w:val="Normal"/>
+    <w:next w:val="Normal"/>
+    <w:link w:val="IntenseQuoteChar"/>
+    <w:uiPriority w:val="30"/>
+    <w:qFormat/>
+    <w:rsid w:val="00A4530C"/>
+    <w:pPr>
+      <w:pBdr>
+        <w:top w:val="single" w:sz="4" w:space="10" w:color="4472C4" w:themeColor="accent1"/>
+        <w:bottom w:val="single" w:sz="4" w:space="10" w:color="4472C4" w:themeColor="accent1"/>
+      </w:pBdr>
+      <w:spacing w:before="360" w:after="360"/>
+      <w:ind w:left="864" w:right="864"/>
+      <w:jc w:val="center"/>
+    </w:pPr>
+    <w:rPr>
+      <w:i/>
+      <w:iCs/>
+      <w:color w:val="4472C4" w:themeColor="accent1"/>
+    </w:rPr>
+  </w:style>
+  <w:style w:type="character" w:customStyle="1" w:styleId="IntenseQuoteChar">
+    <w:name w:val="Intense Quote Char"/>
+    <w:basedOn w:val="DefaultParagraphFont"/>
+    <w:link w:val="IntenseQuote"/>
+    <w:uiPriority w:val="30"/>
+    <w:rsid w:val="00A4530C"/>
+    <w:rPr>
+      <w:i/>
+      <w:iCs/>
+      <w:color w:val="4472C4" w:themeColor="accent1"/>
+    </w:rPr>
+  </w:style>
 </w:styles>
 </file>
 

</xml_diff>